<commit_message>
Sync and refine documentation getting ready for update #8
</commit_message>
<xml_diff>
--- a/tali_documentation.docx
+++ b/tali_documentation.docx
@@ -378,7 +378,21 @@
             <w:rStyle w:val="Hyperlink"/>
             <w:noProof/>
           </w:rPr>
-          <w:t>Accessing TALI Admin Panel</w:t>
+          <w:t>Acce</w:t>
+        </w:r>
+        <w:r>
+          <w:rPr>
+            <w:rStyle w:val="Hyperlink"/>
+            <w:noProof/>
+          </w:rPr>
+          <w:t>s</w:t>
+        </w:r>
+        <w:r>
+          <w:rPr>
+            <w:rStyle w:val="Hyperlink"/>
+            <w:noProof/>
+          </w:rPr>
+          <w:t>sing TALI Admin Panel</w:t>
         </w:r>
         <w:r>
           <w:rPr>
@@ -1731,6 +1745,24 @@
     <w:p>
       <w:r>
         <w:t>The point of this CMS is to rely a little more on functionality and less on interface limitations, which is a step in a different direction from most CMS’s. Although this CMS may call for more understanding of website design than mainstream CMS’s, it will provide a more functional and more rewarding experience. The key is TALI’s ability to work seamlessly with other major installations in order to take advantage of its modules and functionality without the concern for compatibility and front-end appearance. This ultimately gives the user more freedom while developing their website.</w:t>
+      </w:r>
+      <w:r>
+        <w:br w:type="page"/>
+      </w:r>
+    </w:p>
+    <w:p>
+      <w:pPr>
+        <w:pStyle w:val="Heading1"/>
+      </w:pPr>
+      <w:r>
+        <w:lastRenderedPageBreak/>
+        <w:t>Version</w:t>
+      </w:r>
+    </w:p>
+    <w:p/>
+    <w:p>
+      <w:r>
+        <w:t>TALI V1.0 is stable on PHP 5.6 and MySQL 5.7.3</w:t>
       </w:r>
       <w:r>
         <w:br w:type="page"/>
@@ -2316,11 +2348,26 @@
       <w:r>
         <w:t xml:space="preserve"> website unless there are conflicting CSS definitions. </w:t>
       </w:r>
+    </w:p>
+    <w:p>
+      <w:pPr>
+        <w:pStyle w:val="ListParagraph"/>
+        <w:numPr>
+          <w:ilvl w:val="0"/>
+          <w:numId w:val="1"/>
+        </w:numPr>
+      </w:pPr>
       <w:r>
         <w:t>The user</w:t>
       </w:r>
       <w:r>
-        <w:t xml:space="preserve"> should however be able to access /</w:t>
+        <w:t xml:space="preserve"> should however be able to access</w:t>
+      </w:r>
+      <w:r>
+        <w:t xml:space="preserve"> the “admin panel” TALI GUI at</w:t>
+      </w:r>
+      <w:r>
+        <w:t xml:space="preserve"> /</w:t>
       </w:r>
       <w:proofErr w:type="spellStart"/>
       <w:r>
@@ -2394,169 +2441,99 @@
     </w:p>
     <w:p>
       <w:pPr>
+        <w:pStyle w:val="ListParagraph"/>
+        <w:numPr>
+          <w:ilvl w:val="1"/>
+          <w:numId w:val="1"/>
+        </w:numPr>
+      </w:pPr>
+      <w:r>
+        <w:lastRenderedPageBreak/>
+        <w:t xml:space="preserve">Although it is possible to set a hyperlink somewhere on the user’s website to access TALI, for security reasons it is suggested to instead </w:t>
+      </w:r>
+      <w:proofErr w:type="gramStart"/>
+      <w:r>
+        <w:t>setup</w:t>
+      </w:r>
+      <w:proofErr w:type="gramEnd"/>
+      <w:r>
+        <w:t xml:space="preserve"> a reasonably remembered redirect, such as /admin, pointing to /</w:t>
+      </w:r>
+      <w:proofErr w:type="spellStart"/>
+      <w:r>
+        <w:t>tali</w:t>
+      </w:r>
+      <w:proofErr w:type="spellEnd"/>
+      <w:r>
+        <w:t>/</w:t>
+      </w:r>
+      <w:proofErr w:type="spellStart"/>
+      <w:r>
+        <w:t>index.php</w:t>
+      </w:r>
+      <w:proofErr w:type="spellEnd"/>
+      <w:r>
+        <w:t>. This is done via the .</w:t>
+      </w:r>
+      <w:proofErr w:type="spellStart"/>
+      <w:r>
+        <w:t>htaccess</w:t>
+      </w:r>
+      <w:proofErr w:type="spellEnd"/>
+      <w:r>
+        <w:t xml:space="preserve"> file in the website’s root directory, or through a GUI such as cPanel, if made available by the website host. </w:t>
+      </w:r>
+    </w:p>
+    <w:p>
+      <w:pPr>
+        <w:pStyle w:val="ListParagraph"/>
+        <w:numPr>
+          <w:ilvl w:val="1"/>
+          <w:numId w:val="1"/>
+        </w:numPr>
+      </w:pPr>
+      <w:r>
+        <w:t xml:space="preserve">If a user is attempting to access TALI with a defined temporary password, they will be redirected to the Account page to set their own unique password. </w:t>
+      </w:r>
+    </w:p>
+    <w:p>
+      <w:pPr>
+        <w:spacing w:after="160" w:line="259" w:lineRule="auto"/>
+      </w:pPr>
+      <w:r>
+        <w:br w:type="page"/>
+      </w:r>
+    </w:p>
+    <w:p>
+      <w:pPr>
         <w:pStyle w:val="Heading1"/>
       </w:pPr>
       <w:r>
+        <w:lastRenderedPageBreak/>
+        <w:t>Documentation</w:t>
+      </w:r>
+    </w:p>
+    <w:p/>
+    <w:p>
+      <w:r>
+        <w:t>A Word document is included with TALI. This User Manual is intended to provide detailed information as to the purpose, function, FAQs, and minor troubleshooting for each of TALI’s Modules in addition to installation, uninstallation, and maintenance tips. For further information or specifics in the code, the user should read the comments to the code within TALI’s various files. Any further questions or comments can be directed to the author.</w:t>
+      </w:r>
+    </w:p>
+    <w:p>
+      <w:r>
         <w:br w:type="page"/>
       </w:r>
-      <w:bookmarkStart w:id="4" w:name="_Toc503696938"/>
-      <w:r>
-        <w:lastRenderedPageBreak/>
-        <w:t>Accessing TALI</w:t>
-      </w:r>
-      <w:r>
-        <w:t xml:space="preserve"> Admin Panel</w:t>
-      </w:r>
-      <w:bookmarkEnd w:id="4"/>
-    </w:p>
-    <w:p/>
-    <w:p>
-      <w:r>
-        <w:t xml:space="preserve">As a CMS, TALI includes an “admin panel” that acts as a GUI for TALI’s functions. To access </w:t>
-      </w:r>
-      <w:r>
-        <w:t xml:space="preserve">the </w:t>
-      </w:r>
-      <w:r>
-        <w:t>TALI</w:t>
-      </w:r>
-      <w:r>
-        <w:t xml:space="preserve"> admin panel</w:t>
-      </w:r>
-      <w:r>
-        <w:t>, use the following link:</w:t>
-      </w:r>
-    </w:p>
-    <w:p/>
-    <w:p>
-      <w:r>
-        <w:t>www.</w:t>
-      </w:r>
-      <w:r>
-        <w:t>domain</w:t>
-      </w:r>
-      <w:r>
-        <w:t>.com/</w:t>
-      </w:r>
-      <w:r>
-        <w:t>tali</w:t>
-      </w:r>
-      <w:r>
-        <w:t>/index.php</w:t>
-      </w:r>
-    </w:p>
-    <w:p/>
-    <w:p>
-      <w:r>
-        <w:t xml:space="preserve">Note: If the TALI folder is not in the root directory, the above address will need to be modified accordingly. </w:t>
-      </w:r>
-    </w:p>
-    <w:p/>
-    <w:p>
-      <w:r>
-        <w:t>The user should be redirected to the Login page at /</w:t>
-      </w:r>
-      <w:proofErr w:type="spellStart"/>
-      <w:r>
-        <w:t>tali</w:t>
-      </w:r>
-      <w:proofErr w:type="spellEnd"/>
-      <w:r>
-        <w:t>/</w:t>
-      </w:r>
-      <w:proofErr w:type="spellStart"/>
-      <w:r>
-        <w:t>login.php</w:t>
-      </w:r>
-      <w:proofErr w:type="spellEnd"/>
-      <w:r>
-        <w:t xml:space="preserve"> if they have not yet logged in during that session. Here they can enter their designated username and password.</w:t>
-      </w:r>
-    </w:p>
-    <w:p>
-      <w:pPr>
-        <w:ind w:left="1440"/>
-      </w:pPr>
-      <w:r>
-        <w:t>Note: The initial access login is temporary and should be changed to a permanent, unique login ASAP:</w:t>
-      </w:r>
-    </w:p>
-    <w:p>
-      <w:pPr>
-        <w:ind w:left="1440" w:firstLine="720"/>
-      </w:pPr>
-      <w:r>
-        <w:t>Username: admin</w:t>
-      </w:r>
-    </w:p>
-    <w:p>
-      <w:pPr>
-        <w:ind w:left="1440" w:firstLine="720"/>
-      </w:pPr>
-      <w:r>
-        <w:t>Password: password</w:t>
-      </w:r>
-    </w:p>
-    <w:p/>
-    <w:p>
-      <w:r>
-        <w:t>Although it is possible to set a hyperlink somewhere on the user’s website to access TALI, for security reasons it is suggested to instead setup a reasonably remembered redirect, such as /admin, pointing to /</w:t>
-      </w:r>
-      <w:proofErr w:type="spellStart"/>
-      <w:r>
-        <w:t>tali</w:t>
-      </w:r>
-      <w:proofErr w:type="spellEnd"/>
-      <w:r>
-        <w:t>/</w:t>
-      </w:r>
-      <w:proofErr w:type="spellStart"/>
-      <w:r>
-        <w:t>index.php</w:t>
-      </w:r>
-      <w:proofErr w:type="spellEnd"/>
-      <w:r>
-        <w:t xml:space="preserve">. </w:t>
-      </w:r>
-      <w:r>
-        <w:t>This is done via the .</w:t>
-      </w:r>
-      <w:proofErr w:type="spellStart"/>
-      <w:r>
-        <w:t>htaccess</w:t>
-      </w:r>
-      <w:proofErr w:type="spellEnd"/>
-      <w:r>
-        <w:t xml:space="preserve"> file in the website’s root directory, </w:t>
-      </w:r>
-      <w:r>
-        <w:t xml:space="preserve">or through a GUI such as cPanel, if made available by the website host. </w:t>
-      </w:r>
-    </w:p>
-    <w:p/>
-    <w:p>
-      <w:r>
-        <w:t xml:space="preserve">If a user is attempting to access TALI with a defined temporary password, they will be redirected to the Account page to set their own unique password. </w:t>
-      </w:r>
-    </w:p>
-    <w:p>
-      <w:pPr>
-        <w:spacing w:line="259" w:lineRule="auto"/>
-      </w:pPr>
-      <w:r>
-        <w:br w:type="page"/>
-      </w:r>
     </w:p>
     <w:p>
       <w:pPr>
         <w:pStyle w:val="Heading1"/>
       </w:pPr>
-      <w:bookmarkStart w:id="5" w:name="_Toc503696939"/>
+      <w:bookmarkStart w:id="4" w:name="_Toc503696939"/>
       <w:r>
         <w:lastRenderedPageBreak/>
         <w:t>Tests</w:t>
       </w:r>
-      <w:bookmarkEnd w:id="5"/>
+      <w:bookmarkEnd w:id="4"/>
     </w:p>
     <w:p/>
     <w:p>
@@ -2637,12 +2614,12 @@
       <w:r>
         <w:br w:type="page"/>
       </w:r>
-      <w:bookmarkStart w:id="6" w:name="_Toc503696940"/>
+      <w:bookmarkStart w:id="5" w:name="_Toc503696940"/>
       <w:r>
         <w:lastRenderedPageBreak/>
         <w:t>Contributors</w:t>
       </w:r>
-      <w:bookmarkEnd w:id="6"/>
+      <w:bookmarkEnd w:id="5"/>
     </w:p>
     <w:p/>
     <w:p>
@@ -2717,12 +2694,12 @@
       <w:pPr>
         <w:pStyle w:val="Heading1"/>
       </w:pPr>
-      <w:bookmarkStart w:id="7" w:name="_Toc503696941"/>
+      <w:bookmarkStart w:id="6" w:name="_Toc503696941"/>
       <w:r>
         <w:lastRenderedPageBreak/>
         <w:t>License</w:t>
       </w:r>
-      <w:bookmarkEnd w:id="7"/>
+      <w:bookmarkEnd w:id="6"/>
     </w:p>
     <w:p/>
     <w:p>
@@ -2804,7 +2781,7 @@
       <w:pPr>
         <w:pStyle w:val="Heading1"/>
       </w:pPr>
-      <w:bookmarkStart w:id="8" w:name="_Toc503696942"/>
+      <w:bookmarkStart w:id="7" w:name="_Toc503696942"/>
       <w:r>
         <w:lastRenderedPageBreak/>
         <w:t>Index</w:t>
@@ -2812,18 +2789,18 @@
       <w:r>
         <w:t>, Header, &amp; Footer</w:t>
       </w:r>
+      <w:bookmarkEnd w:id="7"/>
+    </w:p>
+    <w:p/>
+    <w:p>
+      <w:pPr>
+        <w:pStyle w:val="Heading2"/>
+      </w:pPr>
+      <w:bookmarkStart w:id="8" w:name="_Toc503696943"/>
+      <w:r>
+        <w:t>Index</w:t>
+      </w:r>
       <w:bookmarkEnd w:id="8"/>
-    </w:p>
-    <w:p/>
-    <w:p>
-      <w:pPr>
-        <w:pStyle w:val="Heading2"/>
-      </w:pPr>
-      <w:bookmarkStart w:id="9" w:name="_Toc503696943"/>
-      <w:r>
-        <w:t>Index</w:t>
-      </w:r>
-      <w:bookmarkEnd w:id="9"/>
     </w:p>
     <w:p/>
     <w:p>
@@ -2906,11 +2883,11 @@
       <w:pPr>
         <w:pStyle w:val="Heading2"/>
       </w:pPr>
-      <w:bookmarkStart w:id="10" w:name="_Toc503696944"/>
+      <w:bookmarkStart w:id="9" w:name="_Toc503696944"/>
       <w:r>
         <w:t>Header</w:t>
       </w:r>
-      <w:bookmarkEnd w:id="10"/>
+      <w:bookmarkEnd w:id="9"/>
     </w:p>
     <w:p/>
     <w:p>
@@ -2988,11 +2965,11 @@
       <w:pPr>
         <w:pStyle w:val="Heading2"/>
       </w:pPr>
-      <w:bookmarkStart w:id="11" w:name="_Toc503696945"/>
+      <w:bookmarkStart w:id="10" w:name="_Toc503696945"/>
       <w:r>
         <w:t>Footer</w:t>
       </w:r>
-      <w:bookmarkEnd w:id="11"/>
+      <w:bookmarkEnd w:id="10"/>
     </w:p>
     <w:p/>
     <w:p>
@@ -3054,23 +3031,23 @@
       <w:pPr>
         <w:pStyle w:val="Heading1"/>
       </w:pPr>
-      <w:bookmarkStart w:id="12" w:name="_Toc503696946"/>
+      <w:bookmarkStart w:id="11" w:name="_Toc503696946"/>
       <w:r>
         <w:lastRenderedPageBreak/>
         <w:t>Modules</w:t>
       </w:r>
+      <w:bookmarkEnd w:id="11"/>
+    </w:p>
+    <w:p/>
+    <w:p>
+      <w:pPr>
+        <w:pStyle w:val="Heading2"/>
+      </w:pPr>
+      <w:bookmarkStart w:id="12" w:name="_Toc503696947"/>
+      <w:r>
+        <w:t>Admin Accounts</w:t>
+      </w:r>
       <w:bookmarkEnd w:id="12"/>
-    </w:p>
-    <w:p/>
-    <w:p>
-      <w:pPr>
-        <w:pStyle w:val="Heading2"/>
-      </w:pPr>
-      <w:bookmarkStart w:id="13" w:name="_Toc503696947"/>
-      <w:r>
-        <w:t>Admin Accounts</w:t>
-      </w:r>
-      <w:bookmarkEnd w:id="13"/>
     </w:p>
     <w:p/>
     <w:p>
@@ -3278,12 +3255,12 @@
       <w:pPr>
         <w:pStyle w:val="Heading2"/>
       </w:pPr>
-      <w:bookmarkStart w:id="14" w:name="_Toc503696948"/>
+      <w:bookmarkStart w:id="13" w:name="_Toc503696948"/>
       <w:r>
         <w:lastRenderedPageBreak/>
         <w:t>Admin Permissions</w:t>
       </w:r>
-      <w:bookmarkEnd w:id="14"/>
+      <w:bookmarkEnd w:id="13"/>
     </w:p>
     <w:p/>
     <w:p>
@@ -3342,12 +3319,12 @@
       <w:pPr>
         <w:pStyle w:val="Heading2"/>
       </w:pPr>
-      <w:bookmarkStart w:id="15" w:name="_Toc503696949"/>
+      <w:bookmarkStart w:id="14" w:name="_Toc503696949"/>
       <w:r>
         <w:lastRenderedPageBreak/>
         <w:t>Pages &amp; Content</w:t>
       </w:r>
-      <w:bookmarkEnd w:id="15"/>
+      <w:bookmarkEnd w:id="14"/>
     </w:p>
     <w:p/>
     <w:p>
@@ -4904,12 +4881,12 @@
       <w:pPr>
         <w:pStyle w:val="Heading2"/>
       </w:pPr>
-      <w:bookmarkStart w:id="16" w:name="_Toc503696950"/>
+      <w:bookmarkStart w:id="15" w:name="_Toc503696950"/>
       <w:r>
         <w:lastRenderedPageBreak/>
         <w:t>News Entries</w:t>
       </w:r>
-      <w:bookmarkEnd w:id="16"/>
+      <w:bookmarkEnd w:id="15"/>
     </w:p>
     <w:p/>
     <w:p>
@@ -5270,12 +5247,12 @@
       <w:pPr>
         <w:pStyle w:val="Heading2"/>
       </w:pPr>
-      <w:bookmarkStart w:id="17" w:name="_Toc503696951"/>
+      <w:bookmarkStart w:id="16" w:name="_Toc503696951"/>
       <w:r>
         <w:lastRenderedPageBreak/>
         <w:t>Home Slider</w:t>
       </w:r>
-      <w:bookmarkEnd w:id="17"/>
+      <w:bookmarkEnd w:id="16"/>
     </w:p>
     <w:p/>
     <w:p>
@@ -5468,12 +5445,12 @@
       <w:pPr>
         <w:pStyle w:val="Heading2"/>
       </w:pPr>
-      <w:bookmarkStart w:id="18" w:name="_Toc503696952"/>
+      <w:bookmarkStart w:id="17" w:name="_Toc503696952"/>
       <w:r>
         <w:lastRenderedPageBreak/>
         <w:t>Master History Report</w:t>
       </w:r>
-      <w:bookmarkEnd w:id="18"/>
+      <w:bookmarkEnd w:id="17"/>
     </w:p>
     <w:p/>
     <w:p>
@@ -5589,12 +5566,12 @@
       <w:pPr>
         <w:pStyle w:val="Heading2"/>
       </w:pPr>
-      <w:bookmarkStart w:id="19" w:name="_Toc503696953"/>
+      <w:bookmarkStart w:id="18" w:name="_Toc503696953"/>
       <w:r>
         <w:lastRenderedPageBreak/>
         <w:t>Software Versions</w:t>
       </w:r>
-      <w:bookmarkEnd w:id="19"/>
+      <w:bookmarkEnd w:id="18"/>
     </w:p>
     <w:p/>
     <w:p>
@@ -5617,12 +5594,12 @@
       <w:pPr>
         <w:pStyle w:val="Heading2"/>
       </w:pPr>
-      <w:bookmarkStart w:id="20" w:name="_Toc503696954"/>
+      <w:bookmarkStart w:id="19" w:name="_Toc503696954"/>
       <w:r>
         <w:lastRenderedPageBreak/>
         <w:t>Personnel</w:t>
       </w:r>
-      <w:bookmarkEnd w:id="20"/>
+      <w:bookmarkEnd w:id="19"/>
     </w:p>
     <w:p/>
     <w:p>
@@ -6052,12 +6029,12 @@
       <w:pPr>
         <w:pStyle w:val="Heading2"/>
       </w:pPr>
-      <w:bookmarkStart w:id="21" w:name="_Toc503696955"/>
+      <w:bookmarkStart w:id="20" w:name="_Toc503696955"/>
       <w:r>
         <w:lastRenderedPageBreak/>
         <w:t>Mailing List</w:t>
       </w:r>
-      <w:bookmarkEnd w:id="21"/>
+      <w:bookmarkEnd w:id="20"/>
     </w:p>
     <w:p/>
     <w:p>

</xml_diff>

<commit_message>
Sync documentation for Version section #8
</commit_message>
<xml_diff>
--- a/tali_documentation.docx
+++ b/tali_documentation.docx
@@ -52,7 +52,7 @@
       <w:pPr>
         <w:pStyle w:val="Heading1"/>
       </w:pPr>
-      <w:bookmarkStart w:id="0" w:name="_Toc503696934"/>
+      <w:bookmarkStart w:id="0" w:name="_Toc164419003"/>
       <w:r>
         <w:lastRenderedPageBreak/>
         <w:t>Table of Contents</w:t>
@@ -68,7 +68,9 @@
         <w:rPr>
           <w:rFonts w:asciiTheme="minorHAnsi" w:eastAsiaTheme="minorEastAsia" w:hAnsiTheme="minorHAnsi"/>
           <w:noProof/>
-          <w:sz w:val="22"/>
+          <w:kern w:val="2"/>
+          <w:szCs w:val="24"/>
+          <w14:ligatures w14:val="standardContextual"/>
         </w:rPr>
       </w:pPr>
       <w:r>
@@ -92,7 +94,7 @@
         </w:rPr>
         <w:fldChar w:fldCharType="separate"/>
       </w:r>
-      <w:hyperlink w:anchor="_Toc503696934" w:history="1">
+      <w:hyperlink w:anchor="_Toc164419003" w:history="1">
         <w:r>
           <w:rPr>
             <w:rStyle w:val="Hyperlink"/>
@@ -119,7 +121,7 @@
             <w:noProof/>
             <w:webHidden/>
           </w:rPr>
-          <w:instrText xml:space="preserve"> PAGEREF _Toc503696934 \h </w:instrText>
+          <w:instrText xml:space="preserve"> PAGEREF _Toc164419003 \h </w:instrText>
         </w:r>
         <w:r>
           <w:rPr>
@@ -159,10 +161,12 @@
         <w:rPr>
           <w:rFonts w:asciiTheme="minorHAnsi" w:eastAsiaTheme="minorEastAsia" w:hAnsiTheme="minorHAnsi"/>
           <w:noProof/>
-          <w:sz w:val="22"/>
-        </w:rPr>
-      </w:pPr>
-      <w:hyperlink w:anchor="_Toc503696935" w:history="1">
+          <w:kern w:val="2"/>
+          <w:szCs w:val="24"/>
+          <w14:ligatures w14:val="standardContextual"/>
+        </w:rPr>
+      </w:pPr>
+      <w:hyperlink w:anchor="_Toc164419004" w:history="1">
         <w:r>
           <w:rPr>
             <w:rStyle w:val="Hyperlink"/>
@@ -189,7 +193,7 @@
             <w:noProof/>
             <w:webHidden/>
           </w:rPr>
-          <w:instrText xml:space="preserve"> PAGEREF _Toc503696935 \h </w:instrText>
+          <w:instrText xml:space="preserve"> PAGEREF _Toc164419004 \h </w:instrText>
         </w:r>
         <w:r>
           <w:rPr>
@@ -229,10 +233,12 @@
         <w:rPr>
           <w:rFonts w:asciiTheme="minorHAnsi" w:eastAsiaTheme="minorEastAsia" w:hAnsiTheme="minorHAnsi"/>
           <w:noProof/>
-          <w:sz w:val="22"/>
-        </w:rPr>
-      </w:pPr>
-      <w:hyperlink w:anchor="_Toc503696936" w:history="1">
+          <w:kern w:val="2"/>
+          <w:szCs w:val="24"/>
+          <w14:ligatures w14:val="standardContextual"/>
+        </w:rPr>
+      </w:pPr>
+      <w:hyperlink w:anchor="_Toc164419005" w:history="1">
         <w:r>
           <w:rPr>
             <w:rStyle w:val="Hyperlink"/>
@@ -259,7 +265,7 @@
             <w:noProof/>
             <w:webHidden/>
           </w:rPr>
-          <w:instrText xml:space="preserve"> PAGEREF _Toc503696936 \h </w:instrText>
+          <w:instrText xml:space="preserve"> PAGEREF _Toc164419005 \h </w:instrText>
         </w:r>
         <w:r>
           <w:rPr>
@@ -299,16 +305,25 @@
         <w:rPr>
           <w:rFonts w:asciiTheme="minorHAnsi" w:eastAsiaTheme="minorEastAsia" w:hAnsiTheme="minorHAnsi"/>
           <w:noProof/>
-          <w:sz w:val="22"/>
-        </w:rPr>
-      </w:pPr>
-      <w:hyperlink w:anchor="_Toc503696937" w:history="1">
+          <w:kern w:val="2"/>
+          <w:szCs w:val="24"/>
+          <w14:ligatures w14:val="standardContextual"/>
+        </w:rPr>
+      </w:pPr>
+      <w:hyperlink w:anchor="_Toc164419006" w:history="1">
         <w:r>
           <w:rPr>
             <w:rStyle w:val="Hyperlink"/>
             <w:noProof/>
           </w:rPr>
-          <w:t>Installation</w:t>
+          <w:t>Versio</w:t>
+        </w:r>
+        <w:r>
+          <w:rPr>
+            <w:rStyle w:val="Hyperlink"/>
+            <w:noProof/>
+          </w:rPr>
+          <w:t>n</w:t>
         </w:r>
         <w:r>
           <w:rPr>
@@ -329,7 +344,7 @@
             <w:noProof/>
             <w:webHidden/>
           </w:rPr>
-          <w:instrText xml:space="preserve"> PAGEREF _Toc503696937 \h </w:instrText>
+          <w:instrText xml:space="preserve"> PAGEREF _Toc164419006 \h </w:instrText>
         </w:r>
         <w:r>
           <w:rPr>
@@ -369,30 +384,18 @@
         <w:rPr>
           <w:rFonts w:asciiTheme="minorHAnsi" w:eastAsiaTheme="minorEastAsia" w:hAnsiTheme="minorHAnsi"/>
           <w:noProof/>
-          <w:sz w:val="22"/>
-        </w:rPr>
-      </w:pPr>
-      <w:hyperlink w:anchor="_Toc503696938" w:history="1">
+          <w:kern w:val="2"/>
+          <w:szCs w:val="24"/>
+          <w14:ligatures w14:val="standardContextual"/>
+        </w:rPr>
+      </w:pPr>
+      <w:hyperlink w:anchor="_Toc164419007" w:history="1">
         <w:r>
           <w:rPr>
             <w:rStyle w:val="Hyperlink"/>
             <w:noProof/>
           </w:rPr>
-          <w:t>Acce</w:t>
-        </w:r>
-        <w:r>
-          <w:rPr>
-            <w:rStyle w:val="Hyperlink"/>
-            <w:noProof/>
-          </w:rPr>
-          <w:t>s</w:t>
-        </w:r>
-        <w:r>
-          <w:rPr>
-            <w:rStyle w:val="Hyperlink"/>
-            <w:noProof/>
-          </w:rPr>
-          <w:t>sing TALI Admin Panel</w:t>
+          <w:t>Installation</w:t>
         </w:r>
         <w:r>
           <w:rPr>
@@ -413,7 +416,7 @@
             <w:noProof/>
             <w:webHidden/>
           </w:rPr>
-          <w:instrText xml:space="preserve"> PAGEREF _Toc503696938 \h </w:instrText>
+          <w:instrText xml:space="preserve"> PAGEREF _Toc164419007 \h </w:instrText>
         </w:r>
         <w:r>
           <w:rPr>
@@ -453,16 +456,18 @@
         <w:rPr>
           <w:rFonts w:asciiTheme="minorHAnsi" w:eastAsiaTheme="minorEastAsia" w:hAnsiTheme="minorHAnsi"/>
           <w:noProof/>
-          <w:sz w:val="22"/>
-        </w:rPr>
-      </w:pPr>
-      <w:hyperlink w:anchor="_Toc503696939" w:history="1">
+          <w:kern w:val="2"/>
+          <w:szCs w:val="24"/>
+          <w14:ligatures w14:val="standardContextual"/>
+        </w:rPr>
+      </w:pPr>
+      <w:hyperlink w:anchor="_Toc164419008" w:history="1">
         <w:r>
           <w:rPr>
             <w:rStyle w:val="Hyperlink"/>
             <w:noProof/>
           </w:rPr>
-          <w:t>Tests</w:t>
+          <w:t>Documentation</w:t>
         </w:r>
         <w:r>
           <w:rPr>
@@ -483,7 +488,7 @@
             <w:noProof/>
             <w:webHidden/>
           </w:rPr>
-          <w:instrText xml:space="preserve"> PAGEREF _Toc503696939 \h </w:instrText>
+          <w:instrText xml:space="preserve"> PAGEREF _Toc164419008 \h </w:instrText>
         </w:r>
         <w:r>
           <w:rPr>
@@ -503,7 +508,7 @@
             <w:noProof/>
             <w:webHidden/>
           </w:rPr>
-          <w:t>7</w:t>
+          <w:t>8</w:t>
         </w:r>
         <w:r>
           <w:rPr>
@@ -523,16 +528,18 @@
         <w:rPr>
           <w:rFonts w:asciiTheme="minorHAnsi" w:eastAsiaTheme="minorEastAsia" w:hAnsiTheme="minorHAnsi"/>
           <w:noProof/>
-          <w:sz w:val="22"/>
-        </w:rPr>
-      </w:pPr>
-      <w:hyperlink w:anchor="_Toc503696940" w:history="1">
+          <w:kern w:val="2"/>
+          <w:szCs w:val="24"/>
+          <w14:ligatures w14:val="standardContextual"/>
+        </w:rPr>
+      </w:pPr>
+      <w:hyperlink w:anchor="_Toc164419009" w:history="1">
         <w:r>
           <w:rPr>
             <w:rStyle w:val="Hyperlink"/>
             <w:noProof/>
           </w:rPr>
-          <w:t>Contributors</w:t>
+          <w:t>Tests</w:t>
         </w:r>
         <w:r>
           <w:rPr>
@@ -553,7 +560,7 @@
             <w:noProof/>
             <w:webHidden/>
           </w:rPr>
-          <w:instrText xml:space="preserve"> PAGEREF _Toc503696940 \h </w:instrText>
+          <w:instrText xml:space="preserve"> PAGEREF _Toc164419009 \h </w:instrText>
         </w:r>
         <w:r>
           <w:rPr>
@@ -573,7 +580,7 @@
             <w:noProof/>
             <w:webHidden/>
           </w:rPr>
-          <w:t>8</w:t>
+          <w:t>9</w:t>
         </w:r>
         <w:r>
           <w:rPr>
@@ -593,16 +600,18 @@
         <w:rPr>
           <w:rFonts w:asciiTheme="minorHAnsi" w:eastAsiaTheme="minorEastAsia" w:hAnsiTheme="minorHAnsi"/>
           <w:noProof/>
-          <w:sz w:val="22"/>
-        </w:rPr>
-      </w:pPr>
-      <w:hyperlink w:anchor="_Toc503696941" w:history="1">
+          <w:kern w:val="2"/>
+          <w:szCs w:val="24"/>
+          <w14:ligatures w14:val="standardContextual"/>
+        </w:rPr>
+      </w:pPr>
+      <w:hyperlink w:anchor="_Toc164419010" w:history="1">
         <w:r>
           <w:rPr>
             <w:rStyle w:val="Hyperlink"/>
             <w:noProof/>
           </w:rPr>
-          <w:t>License</w:t>
+          <w:t>Contributors</w:t>
         </w:r>
         <w:r>
           <w:rPr>
@@ -623,7 +632,7 @@
             <w:noProof/>
             <w:webHidden/>
           </w:rPr>
-          <w:instrText xml:space="preserve"> PAGEREF _Toc503696941 \h </w:instrText>
+          <w:instrText xml:space="preserve"> PAGEREF _Toc164419010 \h </w:instrText>
         </w:r>
         <w:r>
           <w:rPr>
@@ -643,7 +652,7 @@
             <w:noProof/>
             <w:webHidden/>
           </w:rPr>
-          <w:t>9</w:t>
+          <w:t>10</w:t>
         </w:r>
         <w:r>
           <w:rPr>
@@ -663,15 +672,89 @@
         <w:rPr>
           <w:rFonts w:asciiTheme="minorHAnsi" w:eastAsiaTheme="minorEastAsia" w:hAnsiTheme="minorHAnsi"/>
           <w:noProof/>
-          <w:sz w:val="22"/>
-        </w:rPr>
-      </w:pPr>
-      <w:hyperlink w:anchor="_Toc503696942" w:history="1">
+          <w:kern w:val="2"/>
+          <w:szCs w:val="24"/>
+          <w14:ligatures w14:val="standardContextual"/>
+        </w:rPr>
+      </w:pPr>
+      <w:hyperlink w:anchor="_Toc164419011" w:history="1">
         <w:r>
           <w:rPr>
             <w:rStyle w:val="Hyperlink"/>
             <w:noProof/>
           </w:rPr>
+          <w:t>License</w:t>
+        </w:r>
+        <w:r>
+          <w:rPr>
+            <w:noProof/>
+            <w:webHidden/>
+          </w:rPr>
+          <w:tab/>
+        </w:r>
+        <w:r>
+          <w:rPr>
+            <w:noProof/>
+            <w:webHidden/>
+          </w:rPr>
+          <w:fldChar w:fldCharType="begin"/>
+        </w:r>
+        <w:r>
+          <w:rPr>
+            <w:noProof/>
+            <w:webHidden/>
+          </w:rPr>
+          <w:instrText xml:space="preserve"> PAGEREF _Toc164419011 \h </w:instrText>
+        </w:r>
+        <w:r>
+          <w:rPr>
+            <w:noProof/>
+            <w:webHidden/>
+          </w:rPr>
+        </w:r>
+        <w:r>
+          <w:rPr>
+            <w:noProof/>
+            <w:webHidden/>
+          </w:rPr>
+          <w:fldChar w:fldCharType="separate"/>
+        </w:r>
+        <w:r>
+          <w:rPr>
+            <w:noProof/>
+            <w:webHidden/>
+          </w:rPr>
+          <w:t>11</w:t>
+        </w:r>
+        <w:r>
+          <w:rPr>
+            <w:noProof/>
+            <w:webHidden/>
+          </w:rPr>
+          <w:fldChar w:fldCharType="end"/>
+        </w:r>
+      </w:hyperlink>
+    </w:p>
+    <w:p>
+      <w:pPr>
+        <w:pStyle w:val="TOC1"/>
+        <w:tabs>
+          <w:tab w:val="right" w:leader="dot" w:pos="9350"/>
+        </w:tabs>
+        <w:rPr>
+          <w:rFonts w:asciiTheme="minorHAnsi" w:eastAsiaTheme="minorEastAsia" w:hAnsiTheme="minorHAnsi"/>
+          <w:noProof/>
+          <w:kern w:val="2"/>
+          <w:szCs w:val="24"/>
+          <w14:ligatures w14:val="standardContextual"/>
+        </w:rPr>
+      </w:pPr>
+      <w:hyperlink w:anchor="_Toc164419012" w:history="1">
+        <w:r>
+          <w:rPr>
+            <w:rStyle w:val="Hyperlink"/>
+            <w:noProof/>
+          </w:rPr>
           <w:t>Index, Header, &amp; Footer</w:t>
         </w:r>
         <w:r>
@@ -693,7 +776,7 @@
             <w:noProof/>
             <w:webHidden/>
           </w:rPr>
-          <w:instrText xml:space="preserve"> PAGEREF _Toc503696942 \h </w:instrText>
+          <w:instrText xml:space="preserve"> PAGEREF _Toc164419012 \h </w:instrText>
         </w:r>
         <w:r>
           <w:rPr>
@@ -713,7 +796,7 @@
             <w:noProof/>
             <w:webHidden/>
           </w:rPr>
-          <w:t>10</w:t>
+          <w:t>12</w:t>
         </w:r>
         <w:r>
           <w:rPr>
@@ -733,10 +816,12 @@
         <w:rPr>
           <w:rFonts w:asciiTheme="minorHAnsi" w:eastAsiaTheme="minorEastAsia" w:hAnsiTheme="minorHAnsi"/>
           <w:noProof/>
-          <w:sz w:val="22"/>
-        </w:rPr>
-      </w:pPr>
-      <w:hyperlink w:anchor="_Toc503696943" w:history="1">
+          <w:kern w:val="2"/>
+          <w:szCs w:val="24"/>
+          <w14:ligatures w14:val="standardContextual"/>
+        </w:rPr>
+      </w:pPr>
+      <w:hyperlink w:anchor="_Toc164419013" w:history="1">
         <w:r>
           <w:rPr>
             <w:rStyle w:val="Hyperlink"/>
@@ -763,7 +848,7 @@
             <w:noProof/>
             <w:webHidden/>
           </w:rPr>
-          <w:instrText xml:space="preserve"> PAGEREF _Toc503696943 \h </w:instrText>
+          <w:instrText xml:space="preserve"> PAGEREF _Toc164419013 \h </w:instrText>
         </w:r>
         <w:r>
           <w:rPr>
@@ -783,7 +868,7 @@
             <w:noProof/>
             <w:webHidden/>
           </w:rPr>
-          <w:t>10</w:t>
+          <w:t>12</w:t>
         </w:r>
         <w:r>
           <w:rPr>
@@ -803,10 +888,12 @@
         <w:rPr>
           <w:rFonts w:asciiTheme="minorHAnsi" w:eastAsiaTheme="minorEastAsia" w:hAnsiTheme="minorHAnsi"/>
           <w:noProof/>
-          <w:sz w:val="22"/>
-        </w:rPr>
-      </w:pPr>
-      <w:hyperlink w:anchor="_Toc503696944" w:history="1">
+          <w:kern w:val="2"/>
+          <w:szCs w:val="24"/>
+          <w14:ligatures w14:val="standardContextual"/>
+        </w:rPr>
+      </w:pPr>
+      <w:hyperlink w:anchor="_Toc164419014" w:history="1">
         <w:r>
           <w:rPr>
             <w:rStyle w:val="Hyperlink"/>
@@ -833,7 +920,7 @@
             <w:noProof/>
             <w:webHidden/>
           </w:rPr>
-          <w:instrText xml:space="preserve"> PAGEREF _Toc503696944 \h </w:instrText>
+          <w:instrText xml:space="preserve"> PAGEREF _Toc164419014 \h </w:instrText>
         </w:r>
         <w:r>
           <w:rPr>
@@ -853,7 +940,7 @@
             <w:noProof/>
             <w:webHidden/>
           </w:rPr>
-          <w:t>10</w:t>
+          <w:t>12</w:t>
         </w:r>
         <w:r>
           <w:rPr>
@@ -873,10 +960,12 @@
         <w:rPr>
           <w:rFonts w:asciiTheme="minorHAnsi" w:eastAsiaTheme="minorEastAsia" w:hAnsiTheme="minorHAnsi"/>
           <w:noProof/>
-          <w:sz w:val="22"/>
-        </w:rPr>
-      </w:pPr>
-      <w:hyperlink w:anchor="_Toc503696945" w:history="1">
+          <w:kern w:val="2"/>
+          <w:szCs w:val="24"/>
+          <w14:ligatures w14:val="standardContextual"/>
+        </w:rPr>
+      </w:pPr>
+      <w:hyperlink w:anchor="_Toc164419015" w:history="1">
         <w:r>
           <w:rPr>
             <w:rStyle w:val="Hyperlink"/>
@@ -903,7 +992,7 @@
             <w:noProof/>
             <w:webHidden/>
           </w:rPr>
-          <w:instrText xml:space="preserve"> PAGEREF _Toc503696945 \h </w:instrText>
+          <w:instrText xml:space="preserve"> PAGEREF _Toc164419015 \h </w:instrText>
         </w:r>
         <w:r>
           <w:rPr>
@@ -923,7 +1012,7 @@
             <w:noProof/>
             <w:webHidden/>
           </w:rPr>
-          <w:t>10</w:t>
+          <w:t>12</w:t>
         </w:r>
         <w:r>
           <w:rPr>
@@ -943,10 +1032,12 @@
         <w:rPr>
           <w:rFonts w:asciiTheme="minorHAnsi" w:eastAsiaTheme="minorEastAsia" w:hAnsiTheme="minorHAnsi"/>
           <w:noProof/>
-          <w:sz w:val="22"/>
-        </w:rPr>
-      </w:pPr>
-      <w:hyperlink w:anchor="_Toc503696946" w:history="1">
+          <w:kern w:val="2"/>
+          <w:szCs w:val="24"/>
+          <w14:ligatures w14:val="standardContextual"/>
+        </w:rPr>
+      </w:pPr>
+      <w:hyperlink w:anchor="_Toc164419016" w:history="1">
         <w:r>
           <w:rPr>
             <w:rStyle w:val="Hyperlink"/>
@@ -973,7 +1064,7 @@
             <w:noProof/>
             <w:webHidden/>
           </w:rPr>
-          <w:instrText xml:space="preserve"> PAGEREF _Toc503696946 \h </w:instrText>
+          <w:instrText xml:space="preserve"> PAGEREF _Toc164419016 \h </w:instrText>
         </w:r>
         <w:r>
           <w:rPr>
@@ -993,7 +1084,7 @@
             <w:noProof/>
             <w:webHidden/>
           </w:rPr>
-          <w:t>11</w:t>
+          <w:t>13</w:t>
         </w:r>
         <w:r>
           <w:rPr>
@@ -1013,10 +1104,12 @@
         <w:rPr>
           <w:rFonts w:asciiTheme="minorHAnsi" w:eastAsiaTheme="minorEastAsia" w:hAnsiTheme="minorHAnsi"/>
           <w:noProof/>
-          <w:sz w:val="22"/>
-        </w:rPr>
-      </w:pPr>
-      <w:hyperlink w:anchor="_Toc503696947" w:history="1">
+          <w:kern w:val="2"/>
+          <w:szCs w:val="24"/>
+          <w14:ligatures w14:val="standardContextual"/>
+        </w:rPr>
+      </w:pPr>
+      <w:hyperlink w:anchor="_Toc164419017" w:history="1">
         <w:r>
           <w:rPr>
             <w:rStyle w:val="Hyperlink"/>
@@ -1043,7 +1136,7 @@
             <w:noProof/>
             <w:webHidden/>
           </w:rPr>
-          <w:instrText xml:space="preserve"> PAGEREF _Toc503696947 \h </w:instrText>
+          <w:instrText xml:space="preserve"> PAGEREF _Toc164419017 \h </w:instrText>
         </w:r>
         <w:r>
           <w:rPr>
@@ -1063,7 +1156,7 @@
             <w:noProof/>
             <w:webHidden/>
           </w:rPr>
-          <w:t>11</w:t>
+          <w:t>13</w:t>
         </w:r>
         <w:r>
           <w:rPr>
@@ -1083,10 +1176,12 @@
         <w:rPr>
           <w:rFonts w:asciiTheme="minorHAnsi" w:eastAsiaTheme="minorEastAsia" w:hAnsiTheme="minorHAnsi"/>
           <w:noProof/>
-          <w:sz w:val="22"/>
-        </w:rPr>
-      </w:pPr>
-      <w:hyperlink w:anchor="_Toc503696948" w:history="1">
+          <w:kern w:val="2"/>
+          <w:szCs w:val="24"/>
+          <w14:ligatures w14:val="standardContextual"/>
+        </w:rPr>
+      </w:pPr>
+      <w:hyperlink w:anchor="_Toc164419018" w:history="1">
         <w:r>
           <w:rPr>
             <w:rStyle w:val="Hyperlink"/>
@@ -1113,7 +1208,7 @@
             <w:noProof/>
             <w:webHidden/>
           </w:rPr>
-          <w:instrText xml:space="preserve"> PAGEREF _Toc503696948 \h </w:instrText>
+          <w:instrText xml:space="preserve"> PAGEREF _Toc164419018 \h </w:instrText>
         </w:r>
         <w:r>
           <w:rPr>
@@ -1133,7 +1228,7 @@
             <w:noProof/>
             <w:webHidden/>
           </w:rPr>
-          <w:t>12</w:t>
+          <w:t>14</w:t>
         </w:r>
         <w:r>
           <w:rPr>
@@ -1153,10 +1248,12 @@
         <w:rPr>
           <w:rFonts w:asciiTheme="minorHAnsi" w:eastAsiaTheme="minorEastAsia" w:hAnsiTheme="minorHAnsi"/>
           <w:noProof/>
-          <w:sz w:val="22"/>
-        </w:rPr>
-      </w:pPr>
-      <w:hyperlink w:anchor="_Toc503696949" w:history="1">
+          <w:kern w:val="2"/>
+          <w:szCs w:val="24"/>
+          <w14:ligatures w14:val="standardContextual"/>
+        </w:rPr>
+      </w:pPr>
+      <w:hyperlink w:anchor="_Toc164419019" w:history="1">
         <w:r>
           <w:rPr>
             <w:rStyle w:val="Hyperlink"/>
@@ -1183,7 +1280,7 @@
             <w:noProof/>
             <w:webHidden/>
           </w:rPr>
-          <w:instrText xml:space="preserve"> PAGEREF _Toc503696949 \h </w:instrText>
+          <w:instrText xml:space="preserve"> PAGEREF _Toc164419019 \h </w:instrText>
         </w:r>
         <w:r>
           <w:rPr>
@@ -1203,7 +1300,7 @@
             <w:noProof/>
             <w:webHidden/>
           </w:rPr>
-          <w:t>13</w:t>
+          <w:t>15</w:t>
         </w:r>
         <w:r>
           <w:rPr>
@@ -1223,10 +1320,12 @@
         <w:rPr>
           <w:rFonts w:asciiTheme="minorHAnsi" w:eastAsiaTheme="minorEastAsia" w:hAnsiTheme="minorHAnsi"/>
           <w:noProof/>
-          <w:sz w:val="22"/>
-        </w:rPr>
-      </w:pPr>
-      <w:hyperlink w:anchor="_Toc503696950" w:history="1">
+          <w:kern w:val="2"/>
+          <w:szCs w:val="24"/>
+          <w14:ligatures w14:val="standardContextual"/>
+        </w:rPr>
+      </w:pPr>
+      <w:hyperlink w:anchor="_Toc164419020" w:history="1">
         <w:r>
           <w:rPr>
             <w:rStyle w:val="Hyperlink"/>
@@ -1253,7 +1352,7 @@
             <w:noProof/>
             <w:webHidden/>
           </w:rPr>
-          <w:instrText xml:space="preserve"> PAGEREF _Toc503696950 \h </w:instrText>
+          <w:instrText xml:space="preserve"> PAGEREF _Toc164419020 \h </w:instrText>
         </w:r>
         <w:r>
           <w:rPr>
@@ -1273,7 +1372,7 @@
             <w:noProof/>
             <w:webHidden/>
           </w:rPr>
-          <w:t>15</w:t>
+          <w:t>17</w:t>
         </w:r>
         <w:r>
           <w:rPr>
@@ -1293,10 +1392,12 @@
         <w:rPr>
           <w:rFonts w:asciiTheme="minorHAnsi" w:eastAsiaTheme="minorEastAsia" w:hAnsiTheme="minorHAnsi"/>
           <w:noProof/>
-          <w:sz w:val="22"/>
-        </w:rPr>
-      </w:pPr>
-      <w:hyperlink w:anchor="_Toc503696951" w:history="1">
+          <w:kern w:val="2"/>
+          <w:szCs w:val="24"/>
+          <w14:ligatures w14:val="standardContextual"/>
+        </w:rPr>
+      </w:pPr>
+      <w:hyperlink w:anchor="_Toc164419021" w:history="1">
         <w:r>
           <w:rPr>
             <w:rStyle w:val="Hyperlink"/>
@@ -1323,7 +1424,7 @@
             <w:noProof/>
             <w:webHidden/>
           </w:rPr>
-          <w:instrText xml:space="preserve"> PAGEREF _Toc503696951 \h </w:instrText>
+          <w:instrText xml:space="preserve"> PAGEREF _Toc164419021 \h </w:instrText>
         </w:r>
         <w:r>
           <w:rPr>
@@ -1343,7 +1444,7 @@
             <w:noProof/>
             <w:webHidden/>
           </w:rPr>
-          <w:t>17</w:t>
+          <w:t>19</w:t>
         </w:r>
         <w:r>
           <w:rPr>
@@ -1363,10 +1464,12 @@
         <w:rPr>
           <w:rFonts w:asciiTheme="minorHAnsi" w:eastAsiaTheme="minorEastAsia" w:hAnsiTheme="minorHAnsi"/>
           <w:noProof/>
-          <w:sz w:val="22"/>
-        </w:rPr>
-      </w:pPr>
-      <w:hyperlink w:anchor="_Toc503696952" w:history="1">
+          <w:kern w:val="2"/>
+          <w:szCs w:val="24"/>
+          <w14:ligatures w14:val="standardContextual"/>
+        </w:rPr>
+      </w:pPr>
+      <w:hyperlink w:anchor="_Toc164419022" w:history="1">
         <w:r>
           <w:rPr>
             <w:rStyle w:val="Hyperlink"/>
@@ -1393,7 +1496,7 @@
             <w:noProof/>
             <w:webHidden/>
           </w:rPr>
-          <w:instrText xml:space="preserve"> PAGEREF _Toc503696952 \h </w:instrText>
+          <w:instrText xml:space="preserve"> PAGEREF _Toc164419022 \h </w:instrText>
         </w:r>
         <w:r>
           <w:rPr>
@@ -1413,7 +1516,7 @@
             <w:noProof/>
             <w:webHidden/>
           </w:rPr>
-          <w:t>18</w:t>
+          <w:t>20</w:t>
         </w:r>
         <w:r>
           <w:rPr>
@@ -1433,10 +1536,12 @@
         <w:rPr>
           <w:rFonts w:asciiTheme="minorHAnsi" w:eastAsiaTheme="minorEastAsia" w:hAnsiTheme="minorHAnsi"/>
           <w:noProof/>
-          <w:sz w:val="22"/>
-        </w:rPr>
-      </w:pPr>
-      <w:hyperlink w:anchor="_Toc503696953" w:history="1">
+          <w:kern w:val="2"/>
+          <w:szCs w:val="24"/>
+          <w14:ligatures w14:val="standardContextual"/>
+        </w:rPr>
+      </w:pPr>
+      <w:hyperlink w:anchor="_Toc164419023" w:history="1">
         <w:r>
           <w:rPr>
             <w:rStyle w:val="Hyperlink"/>
@@ -1463,7 +1568,7 @@
             <w:noProof/>
             <w:webHidden/>
           </w:rPr>
-          <w:instrText xml:space="preserve"> PAGEREF _Toc503696953 \h </w:instrText>
+          <w:instrText xml:space="preserve"> PAGEREF _Toc164419023 \h </w:instrText>
         </w:r>
         <w:r>
           <w:rPr>
@@ -1483,7 +1588,7 @@
             <w:noProof/>
             <w:webHidden/>
           </w:rPr>
-          <w:t>19</w:t>
+          <w:t>21</w:t>
         </w:r>
         <w:r>
           <w:rPr>
@@ -1503,30 +1608,18 @@
         <w:rPr>
           <w:rFonts w:asciiTheme="minorHAnsi" w:eastAsiaTheme="minorEastAsia" w:hAnsiTheme="minorHAnsi"/>
           <w:noProof/>
-          <w:sz w:val="22"/>
-        </w:rPr>
-      </w:pPr>
-      <w:hyperlink w:anchor="_Toc503696954" w:history="1">
+          <w:kern w:val="2"/>
+          <w:szCs w:val="24"/>
+          <w14:ligatures w14:val="standardContextual"/>
+        </w:rPr>
+      </w:pPr>
+      <w:hyperlink w:anchor="_Toc164419024" w:history="1">
         <w:r>
           <w:rPr>
             <w:rStyle w:val="Hyperlink"/>
             <w:noProof/>
           </w:rPr>
-          <w:t>Perso</w:t>
-        </w:r>
-        <w:r>
-          <w:rPr>
-            <w:rStyle w:val="Hyperlink"/>
-            <w:noProof/>
-          </w:rPr>
-          <w:t>n</w:t>
-        </w:r>
-        <w:r>
-          <w:rPr>
-            <w:rStyle w:val="Hyperlink"/>
-            <w:noProof/>
-          </w:rPr>
-          <w:t>nel</w:t>
+          <w:t>Personnel</w:t>
         </w:r>
         <w:r>
           <w:rPr>
@@ -1547,7 +1640,7 @@
             <w:noProof/>
             <w:webHidden/>
           </w:rPr>
-          <w:instrText xml:space="preserve"> PAGEREF _Toc503696954 \h </w:instrText>
+          <w:instrText xml:space="preserve"> PAGEREF _Toc164419024 \h </w:instrText>
         </w:r>
         <w:r>
           <w:rPr>
@@ -1567,7 +1660,7 @@
             <w:noProof/>
             <w:webHidden/>
           </w:rPr>
-          <w:t>20</w:t>
+          <w:t>22</w:t>
         </w:r>
         <w:r>
           <w:rPr>
@@ -1587,30 +1680,18 @@
         <w:rPr>
           <w:rFonts w:asciiTheme="minorHAnsi" w:eastAsiaTheme="minorEastAsia" w:hAnsiTheme="minorHAnsi"/>
           <w:noProof/>
-          <w:sz w:val="22"/>
-        </w:rPr>
-      </w:pPr>
-      <w:hyperlink w:anchor="_Toc503696955" w:history="1">
+          <w:kern w:val="2"/>
+          <w:szCs w:val="24"/>
+          <w14:ligatures w14:val="standardContextual"/>
+        </w:rPr>
+      </w:pPr>
+      <w:hyperlink w:anchor="_Toc164419025" w:history="1">
         <w:r>
           <w:rPr>
             <w:rStyle w:val="Hyperlink"/>
             <w:noProof/>
           </w:rPr>
-          <w:t xml:space="preserve">Mailing </w:t>
-        </w:r>
-        <w:r>
-          <w:rPr>
-            <w:rStyle w:val="Hyperlink"/>
-            <w:noProof/>
-          </w:rPr>
-          <w:t>L</w:t>
-        </w:r>
-        <w:r>
-          <w:rPr>
-            <w:rStyle w:val="Hyperlink"/>
-            <w:noProof/>
-          </w:rPr>
-          <w:t>ist</w:t>
+          <w:t>Mailing List</w:t>
         </w:r>
         <w:r>
           <w:rPr>
@@ -1631,7 +1712,7 @@
             <w:noProof/>
             <w:webHidden/>
           </w:rPr>
-          <w:instrText xml:space="preserve"> PAGEREF _Toc503696955 \h </w:instrText>
+          <w:instrText xml:space="preserve"> PAGEREF _Toc164419025 \h </w:instrText>
         </w:r>
         <w:r>
           <w:rPr>
@@ -1651,7 +1732,7 @@
             <w:noProof/>
             <w:webHidden/>
           </w:rPr>
-          <w:t>23</w:t>
+          <w:t>25</w:t>
         </w:r>
         <w:r>
           <w:rPr>
@@ -1688,7 +1769,7 @@
       <w:pPr>
         <w:pStyle w:val="Heading1"/>
       </w:pPr>
-      <w:bookmarkStart w:id="1" w:name="_Toc503696935"/>
+      <w:bookmarkStart w:id="1" w:name="_Toc164419004"/>
       <w:r>
         <w:lastRenderedPageBreak/>
         <w:t>Team Administration/Logistics Interface</w:t>
@@ -1722,7 +1803,7 @@
       <w:pPr>
         <w:pStyle w:val="Heading1"/>
       </w:pPr>
-      <w:bookmarkStart w:id="2" w:name="_Toc503696936"/>
+      <w:bookmarkStart w:id="2" w:name="_Toc164419005"/>
       <w:r>
         <w:lastRenderedPageBreak/>
         <w:t>Author Information</w:t>
@@ -1754,10 +1835,12 @@
       <w:pPr>
         <w:pStyle w:val="Heading1"/>
       </w:pPr>
+      <w:bookmarkStart w:id="3" w:name="_Toc164419006"/>
       <w:r>
         <w:lastRenderedPageBreak/>
         <w:t>Version</w:t>
       </w:r>
+      <w:bookmarkEnd w:id="3"/>
     </w:p>
     <w:p/>
     <w:p>
@@ -1772,12 +1855,12 @@
       <w:pPr>
         <w:pStyle w:val="Heading1"/>
       </w:pPr>
-      <w:bookmarkStart w:id="3" w:name="_Toc503696937"/>
+      <w:bookmarkStart w:id="4" w:name="_Toc164419007"/>
       <w:r>
         <w:lastRenderedPageBreak/>
         <w:t>Installation</w:t>
       </w:r>
-      <w:bookmarkEnd w:id="3"/>
+      <w:bookmarkEnd w:id="4"/>
     </w:p>
     <w:p/>
     <w:p>
@@ -2508,10 +2591,12 @@
       <w:pPr>
         <w:pStyle w:val="Heading1"/>
       </w:pPr>
+      <w:bookmarkStart w:id="5" w:name="_Toc164419008"/>
       <w:r>
         <w:lastRenderedPageBreak/>
         <w:t>Documentation</w:t>
       </w:r>
+      <w:bookmarkEnd w:id="5"/>
     </w:p>
     <w:p/>
     <w:p>
@@ -2528,12 +2613,12 @@
       <w:pPr>
         <w:pStyle w:val="Heading1"/>
       </w:pPr>
-      <w:bookmarkStart w:id="4" w:name="_Toc503696939"/>
+      <w:bookmarkStart w:id="6" w:name="_Toc164419009"/>
       <w:r>
         <w:lastRenderedPageBreak/>
         <w:t>Tests</w:t>
       </w:r>
-      <w:bookmarkEnd w:id="4"/>
+      <w:bookmarkEnd w:id="6"/>
     </w:p>
     <w:p/>
     <w:p>
@@ -2614,12 +2699,12 @@
       <w:r>
         <w:br w:type="page"/>
       </w:r>
-      <w:bookmarkStart w:id="5" w:name="_Toc503696940"/>
+      <w:bookmarkStart w:id="7" w:name="_Toc164419010"/>
       <w:r>
         <w:lastRenderedPageBreak/>
         <w:t>Contributors</w:t>
       </w:r>
-      <w:bookmarkEnd w:id="5"/>
+      <w:bookmarkEnd w:id="7"/>
     </w:p>
     <w:p/>
     <w:p>
@@ -2694,12 +2779,12 @@
       <w:pPr>
         <w:pStyle w:val="Heading1"/>
       </w:pPr>
-      <w:bookmarkStart w:id="6" w:name="_Toc503696941"/>
+      <w:bookmarkStart w:id="8" w:name="_Toc164419011"/>
       <w:r>
         <w:lastRenderedPageBreak/>
         <w:t>License</w:t>
       </w:r>
-      <w:bookmarkEnd w:id="6"/>
+      <w:bookmarkEnd w:id="8"/>
     </w:p>
     <w:p/>
     <w:p>
@@ -2781,7 +2866,7 @@
       <w:pPr>
         <w:pStyle w:val="Heading1"/>
       </w:pPr>
-      <w:bookmarkStart w:id="7" w:name="_Toc503696942"/>
+      <w:bookmarkStart w:id="9" w:name="_Toc164419012"/>
       <w:r>
         <w:lastRenderedPageBreak/>
         <w:t>Index</w:t>
@@ -2789,18 +2874,18 @@
       <w:r>
         <w:t>, Header, &amp; Footer</w:t>
       </w:r>
-      <w:bookmarkEnd w:id="7"/>
+      <w:bookmarkEnd w:id="9"/>
     </w:p>
     <w:p/>
     <w:p>
       <w:pPr>
         <w:pStyle w:val="Heading2"/>
       </w:pPr>
-      <w:bookmarkStart w:id="8" w:name="_Toc503696943"/>
+      <w:bookmarkStart w:id="10" w:name="_Toc164419013"/>
       <w:r>
         <w:t>Index</w:t>
       </w:r>
-      <w:bookmarkEnd w:id="8"/>
+      <w:bookmarkEnd w:id="10"/>
     </w:p>
     <w:p/>
     <w:p>
@@ -2883,11 +2968,11 @@
       <w:pPr>
         <w:pStyle w:val="Heading2"/>
       </w:pPr>
-      <w:bookmarkStart w:id="9" w:name="_Toc503696944"/>
+      <w:bookmarkStart w:id="11" w:name="_Toc164419014"/>
       <w:r>
         <w:t>Header</w:t>
       </w:r>
-      <w:bookmarkEnd w:id="9"/>
+      <w:bookmarkEnd w:id="11"/>
     </w:p>
     <w:p/>
     <w:p>
@@ -2965,11 +3050,11 @@
       <w:pPr>
         <w:pStyle w:val="Heading2"/>
       </w:pPr>
-      <w:bookmarkStart w:id="10" w:name="_Toc503696945"/>
+      <w:bookmarkStart w:id="12" w:name="_Toc164419015"/>
       <w:r>
         <w:t>Footer</w:t>
       </w:r>
-      <w:bookmarkEnd w:id="10"/>
+      <w:bookmarkEnd w:id="12"/>
     </w:p>
     <w:p/>
     <w:p>
@@ -3031,23 +3116,23 @@
       <w:pPr>
         <w:pStyle w:val="Heading1"/>
       </w:pPr>
-      <w:bookmarkStart w:id="11" w:name="_Toc503696946"/>
+      <w:bookmarkStart w:id="13" w:name="_Toc164419016"/>
       <w:r>
         <w:lastRenderedPageBreak/>
         <w:t>Modules</w:t>
       </w:r>
-      <w:bookmarkEnd w:id="11"/>
+      <w:bookmarkEnd w:id="13"/>
     </w:p>
     <w:p/>
     <w:p>
       <w:pPr>
         <w:pStyle w:val="Heading2"/>
       </w:pPr>
-      <w:bookmarkStart w:id="12" w:name="_Toc503696947"/>
+      <w:bookmarkStart w:id="14" w:name="_Toc164419017"/>
       <w:r>
         <w:t>Admin Accounts</w:t>
       </w:r>
-      <w:bookmarkEnd w:id="12"/>
+      <w:bookmarkEnd w:id="14"/>
     </w:p>
     <w:p/>
     <w:p>
@@ -3255,12 +3340,12 @@
       <w:pPr>
         <w:pStyle w:val="Heading2"/>
       </w:pPr>
-      <w:bookmarkStart w:id="13" w:name="_Toc503696948"/>
+      <w:bookmarkStart w:id="15" w:name="_Toc164419018"/>
       <w:r>
         <w:lastRenderedPageBreak/>
         <w:t>Admin Permissions</w:t>
       </w:r>
-      <w:bookmarkEnd w:id="13"/>
+      <w:bookmarkEnd w:id="15"/>
     </w:p>
     <w:p/>
     <w:p>
@@ -3319,12 +3404,12 @@
       <w:pPr>
         <w:pStyle w:val="Heading2"/>
       </w:pPr>
-      <w:bookmarkStart w:id="14" w:name="_Toc503696949"/>
+      <w:bookmarkStart w:id="16" w:name="_Toc164419019"/>
       <w:r>
         <w:lastRenderedPageBreak/>
         <w:t>Pages &amp; Content</w:t>
       </w:r>
-      <w:bookmarkEnd w:id="14"/>
+      <w:bookmarkEnd w:id="16"/>
     </w:p>
     <w:p/>
     <w:p>
@@ -4881,12 +4966,12 @@
       <w:pPr>
         <w:pStyle w:val="Heading2"/>
       </w:pPr>
-      <w:bookmarkStart w:id="15" w:name="_Toc503696950"/>
+      <w:bookmarkStart w:id="17" w:name="_Toc164419020"/>
       <w:r>
         <w:lastRenderedPageBreak/>
         <w:t>News Entries</w:t>
       </w:r>
-      <w:bookmarkEnd w:id="15"/>
+      <w:bookmarkEnd w:id="17"/>
     </w:p>
     <w:p/>
     <w:p>
@@ -5247,12 +5332,12 @@
       <w:pPr>
         <w:pStyle w:val="Heading2"/>
       </w:pPr>
-      <w:bookmarkStart w:id="16" w:name="_Toc503696951"/>
+      <w:bookmarkStart w:id="18" w:name="_Toc164419021"/>
       <w:r>
         <w:lastRenderedPageBreak/>
         <w:t>Home Slider</w:t>
       </w:r>
-      <w:bookmarkEnd w:id="16"/>
+      <w:bookmarkEnd w:id="18"/>
     </w:p>
     <w:p/>
     <w:p>
@@ -5445,12 +5530,12 @@
       <w:pPr>
         <w:pStyle w:val="Heading2"/>
       </w:pPr>
-      <w:bookmarkStart w:id="17" w:name="_Toc503696952"/>
+      <w:bookmarkStart w:id="19" w:name="_Toc164419022"/>
       <w:r>
         <w:lastRenderedPageBreak/>
         <w:t>Master History Report</w:t>
       </w:r>
-      <w:bookmarkEnd w:id="17"/>
+      <w:bookmarkEnd w:id="19"/>
     </w:p>
     <w:p/>
     <w:p>
@@ -5566,12 +5651,12 @@
       <w:pPr>
         <w:pStyle w:val="Heading2"/>
       </w:pPr>
-      <w:bookmarkStart w:id="18" w:name="_Toc503696953"/>
+      <w:bookmarkStart w:id="20" w:name="_Toc164419023"/>
       <w:r>
         <w:lastRenderedPageBreak/>
         <w:t>Software Versions</w:t>
       </w:r>
-      <w:bookmarkEnd w:id="18"/>
+      <w:bookmarkEnd w:id="20"/>
     </w:p>
     <w:p/>
     <w:p>
@@ -5594,12 +5679,12 @@
       <w:pPr>
         <w:pStyle w:val="Heading2"/>
       </w:pPr>
-      <w:bookmarkStart w:id="19" w:name="_Toc503696954"/>
+      <w:bookmarkStart w:id="21" w:name="_Toc164419024"/>
       <w:r>
         <w:lastRenderedPageBreak/>
         <w:t>Personnel</w:t>
       </w:r>
-      <w:bookmarkEnd w:id="19"/>
+      <w:bookmarkEnd w:id="21"/>
     </w:p>
     <w:p/>
     <w:p>
@@ -6029,12 +6114,12 @@
       <w:pPr>
         <w:pStyle w:val="Heading2"/>
       </w:pPr>
-      <w:bookmarkStart w:id="20" w:name="_Toc503696955"/>
+      <w:bookmarkStart w:id="22" w:name="_Toc164419025"/>
       <w:r>
         <w:lastRenderedPageBreak/>
         <w:t>Mailing List</w:t>
       </w:r>
-      <w:bookmarkEnd w:id="20"/>
+      <w:bookmarkEnd w:id="22"/>
     </w:p>
     <w:p/>
     <w:p>

</xml_diff>

<commit_message>
Update MySQL 5.7 to 8.0 with supporting documentation #8
</commit_message>
<xml_diff>
--- a/tali_documentation.docx
+++ b/tali_documentation.docx
@@ -1846,6 +1846,11 @@
     <w:p>
       <w:r>
         <w:t>TALI V1.0 is stable on PHP 5.6 and MySQL 5.7.3</w:t>
+      </w:r>
+    </w:p>
+    <w:p>
+      <w:r>
+        <w:t>TALI V1.1 is stable on PHP 7.4 and MySQL 8.0</w:t>
       </w:r>
       <w:r>
         <w:br w:type="page"/>

</xml_diff>